<commit_message>
revise following reviewrs comments
</commit_message>
<xml_diff>
--- a/Reply_ReviewerReport(JPCS)_AP2-5R1A.docx
+++ b/Reply_ReviewerReport(JPCS)_AP2-5R1A.docx
@@ -3976,7 +3976,7 @@
           <w:sz w:val="22"/>
           <w:lang w:eastAsia="ko-KR"/>
         </w:rPr>
-        <w:t>the rotor, while t</w:t>
+        <w:t>the rotor</w:t>
       </w:r>
       <w:r>
         <w:rPr>
@@ -3984,8 +3984,27 @@
           <w:color w:val="FF0000"/>
           <w:kern w:val="0"/>
           <w:sz w:val="22"/>
+        </w:rPr>
+        <w:t xml:space="preserve">. </w:t>
+      </w:r>
+      <w:r>
+        <w:rPr>
+          <w:rFonts w:ascii="Times New Roman" w:eastAsia="ＭＳ Ｐゴシック" w:hAnsi="Times New Roman" w:cs="Times New Roman"/>
+          <w:color w:val="FF0000"/>
+          <w:kern w:val="0"/>
+          <w:sz w:val="22"/>
           <w:lang w:eastAsia="ko-KR"/>
         </w:rPr>
+        <w:t>T</w:t>
+      </w:r>
+      <w:r>
+        <w:rPr>
+          <w:rFonts w:ascii="Times New Roman" w:eastAsia="ＭＳ Ｐゴシック" w:hAnsi="Times New Roman" w:cs="Times New Roman"/>
+          <w:color w:val="FF0000"/>
+          <w:kern w:val="0"/>
+          <w:sz w:val="22"/>
+          <w:lang w:eastAsia="ko-KR"/>
+        </w:rPr>
         <w:t xml:space="preserve">he </w:t>
       </w:r>
       <w:r>
@@ -4016,7 +4035,7 @@
           <w:sz w:val="22"/>
           <w:lang w:eastAsia="ko-KR"/>
         </w:rPr>
-        <w:t>magnetic field.</w:t>
+        <w:t>magnetic field</w:t>
       </w:r>
       <w:r>
         <w:rPr>
@@ -4028,6 +4047,7 @@
         </w:rPr>
         <w:t xml:space="preserve"> </w:t>
       </w:r>
+      <w:proofErr w:type="gramStart"/>
       <w:r>
         <w:rPr>
           <w:rFonts w:ascii="Times New Roman" w:eastAsia="ＭＳ Ｐゴシック" w:hAnsi="Times New Roman" w:cs="Times New Roman"/>
@@ -4036,23 +4056,64 @@
           <w:sz w:val="22"/>
           <w:lang w:eastAsia="ko-KR"/>
         </w:rPr>
-        <w:t>We can’t compare their absolute values directly.</w:t>
-      </w:r>
-    </w:p>
-    <w:p>
-      <w:pPr>
-        <w:widowControl/>
-        <w:snapToGrid w:val="0"/>
-        <w:jc w:val="left"/>
-        <w:rPr>
-          <w:rFonts w:ascii="Times New Roman" w:eastAsia="ＭＳ Ｐゴシック" w:hAnsi="Times New Roman" w:cs="Times New Roman"/>
+        <w:t>according to</w:t>
+      </w:r>
+      <w:proofErr w:type="gramEnd"/>
+      <w:r>
+        <w:rPr>
+          <w:rFonts w:ascii="Times New Roman" w:eastAsia="ＭＳ Ｐゴシック" w:hAnsi="Times New Roman" w:cs="Times New Roman"/>
+          <w:color w:val="FF0000"/>
           <w:kern w:val="0"/>
           <w:sz w:val="22"/>
           <w:lang w:eastAsia="ko-KR"/>
         </w:rPr>
-      </w:pPr>
+        <w:t xml:space="preserve"> the position of the rotor magnet</w:t>
+      </w:r>
       <w:bookmarkStart w:id="0" w:name="_GoBack"/>
       <w:bookmarkEnd w:id="0"/>
+      <w:r>
+        <w:rPr>
+          <w:rFonts w:ascii="Times New Roman" w:eastAsia="ＭＳ Ｐゴシック" w:hAnsi="Times New Roman" w:cs="Times New Roman"/>
+          <w:color w:val="FF0000"/>
+          <w:kern w:val="0"/>
+          <w:sz w:val="22"/>
+          <w:lang w:eastAsia="ko-KR"/>
+        </w:rPr>
+        <w:t>.</w:t>
+      </w:r>
+      <w:r>
+        <w:rPr>
+          <w:rFonts w:ascii="Times New Roman" w:eastAsia="ＭＳ Ｐゴシック" w:hAnsi="Times New Roman" w:cs="Times New Roman"/>
+          <w:color w:val="FF0000"/>
+          <w:kern w:val="0"/>
+          <w:sz w:val="22"/>
+          <w:lang w:eastAsia="ko-KR"/>
+        </w:rPr>
+        <w:t xml:space="preserve"> </w:t>
+      </w:r>
+      <w:r>
+        <w:rPr>
+          <w:rFonts w:ascii="Times New Roman" w:eastAsia="ＭＳ Ｐゴシック" w:hAnsi="Times New Roman" w:cs="Times New Roman"/>
+          <w:color w:val="FF0000"/>
+          <w:kern w:val="0"/>
+          <w:sz w:val="22"/>
+          <w:lang w:eastAsia="ko-KR"/>
+        </w:rPr>
+        <w:t>We can’t compare their absolute values directly.</w:t>
+      </w:r>
+    </w:p>
+    <w:p>
+      <w:pPr>
+        <w:widowControl/>
+        <w:snapToGrid w:val="0"/>
+        <w:jc w:val="left"/>
+        <w:rPr>
+          <w:rFonts w:ascii="Times New Roman" w:eastAsia="ＭＳ Ｐゴシック" w:hAnsi="Times New Roman" w:cs="Times New Roman"/>
+          <w:kern w:val="0"/>
+          <w:sz w:val="22"/>
+          <w:lang w:eastAsia="ko-KR"/>
+        </w:rPr>
+      </w:pPr>
     </w:p>
     <w:p>
       <w:pPr>
@@ -4663,6 +4724,7 @@
     <w:lsdException w:name="HTML Sample" w:semiHidden="1" w:unhideWhenUsed="1"/>
     <w:lsdException w:name="HTML Typewriter" w:semiHidden="1" w:unhideWhenUsed="1"/>
     <w:lsdException w:name="HTML Variable" w:semiHidden="1" w:unhideWhenUsed="1"/>
+    <w:lsdException w:name="Normal Table" w:semiHidden="1" w:unhideWhenUsed="1"/>
     <w:lsdException w:name="annotation subject" w:semiHidden="1" w:unhideWhenUsed="1"/>
     <w:lsdException w:name="No List" w:semiHidden="1" w:unhideWhenUsed="1"/>
     <w:lsdException w:name="Outline List 1" w:semiHidden="1" w:unhideWhenUsed="1"/>
@@ -4708,9 +4770,11 @@
     <w:lsdException w:name="Table Subtle 1" w:semiHidden="1" w:unhideWhenUsed="1"/>
     <w:lsdException w:name="Table Subtle 2" w:semiHidden="1" w:unhideWhenUsed="1"/>
     <w:lsdException w:name="Table Web 1" w:semiHidden="1" w:unhideWhenUsed="1"/>
+    <w:lsdException w:name="Table Web 2" w:semiHidden="1" w:unhideWhenUsed="1"/>
     <w:lsdException w:name="Table Web 3" w:semiHidden="1" w:unhideWhenUsed="1"/>
     <w:lsdException w:name="Balloon Text" w:semiHidden="1" w:unhideWhenUsed="1"/>
     <w:lsdException w:name="Table Grid" w:uiPriority="39"/>
+    <w:lsdException w:name="Table Theme" w:semiHidden="1" w:unhideWhenUsed="1"/>
     <w:lsdException w:name="Placeholder Text" w:semiHidden="1"/>
     <w:lsdException w:name="No Spacing" w:uiPriority="1" w:qFormat="1"/>
     <w:lsdException w:name="Light Shading" w:uiPriority="60"/>

</xml_diff>